<commit_message>
La doc c est le bien !
(je rigole c est chiant et ennuyant)
</commit_message>
<xml_diff>
--- a/Documentation/Connexion a autre PC.docx
+++ b/Documentation/Connexion a autre PC.docx
@@ -101,8 +101,6 @@
         </w:rPr>
         <w:t>7</w:t>
       </w:r>
-      <w:bookmarkStart w:id="0" w:name="_GoBack"/>
-      <w:bookmarkEnd w:id="0"/>
     </w:p>
     <w:p>
       <w:pPr>
@@ -166,23 +164,7 @@
           <w:color w:val="222222"/>
           <w:shd w:val="clear" w:color="auto" w:fill="F9F9F9"/>
         </w:rPr>
-        <w:t xml:space="preserve"> </w:t>
-      </w:r>
-      <w:r>
-        <w:rPr>
-          <w:rFonts w:ascii="Courier New" w:hAnsi="Courier New" w:cs="Courier New"/>
-          <w:color w:val="222222"/>
-          <w:shd w:val="clear" w:color="auto" w:fill="F9F9F9"/>
-        </w:rPr>
-        <w:t>–</w:t>
-      </w:r>
-      <w:r>
-        <w:rPr>
-          <w:rFonts w:ascii="Courier New" w:hAnsi="Courier New" w:cs="Courier New"/>
-          <w:color w:val="222222"/>
-          <w:shd w:val="clear" w:color="auto" w:fill="F9F9F9"/>
-        </w:rPr>
-        <w:t>Force</w:t>
+        <w:t xml:space="preserve"> –Force</w:t>
       </w:r>
     </w:p>
     <w:p>
@@ -286,15 +268,80 @@
           <w:color w:val="222222"/>
           <w:shd w:val="clear" w:color="auto" w:fill="F9F9F9"/>
         </w:rPr>
-        <w:t xml:space="preserve"> </w:t>
-      </w:r>
-      <w:r>
-        <w:rPr>
-          <w:rFonts w:ascii="Courier New" w:hAnsi="Courier New" w:cs="Courier New"/>
-          <w:color w:val="222222"/>
-          <w:shd w:val="clear" w:color="auto" w:fill="F9F9F9"/>
-        </w:rPr>
-        <w:t>*</w:t>
+        <w:t xml:space="preserve"> *</w:t>
+      </w:r>
+    </w:p>
+    <w:p>
+      <w:pPr>
+        <w:rPr>
+          <w:rFonts w:ascii="Courier New" w:hAnsi="Courier New" w:cs="Courier New"/>
+          <w:color w:val="222222"/>
+          <w:shd w:val="clear" w:color="auto" w:fill="F9F9F9"/>
+        </w:rPr>
+      </w:pPr>
+      <w:proofErr w:type="spellStart"/>
+      <w:r>
+        <w:rPr>
+          <w:rFonts w:ascii="Courier New" w:hAnsi="Courier New" w:cs="Courier New"/>
+          <w:color w:val="222222"/>
+          <w:shd w:val="clear" w:color="auto" w:fill="F9F9F9"/>
+        </w:rPr>
+        <w:t>Winrm</w:t>
+      </w:r>
+      <w:proofErr w:type="spellEnd"/>
+      <w:r>
+        <w:rPr>
+          <w:rFonts w:ascii="Courier New" w:hAnsi="Courier New" w:cs="Courier New"/>
+          <w:color w:val="222222"/>
+          <w:shd w:val="clear" w:color="auto" w:fill="F9F9F9"/>
+        </w:rPr>
+        <w:t xml:space="preserve"> s </w:t>
+      </w:r>
+      <w:proofErr w:type="spellStart"/>
+      <w:r>
+        <w:rPr>
+          <w:rFonts w:ascii="Courier New" w:hAnsi="Courier New" w:cs="Courier New"/>
+          <w:color w:val="222222"/>
+          <w:shd w:val="clear" w:color="auto" w:fill="F9F9F9"/>
+        </w:rPr>
+        <w:t>winrm</w:t>
+      </w:r>
+      <w:proofErr w:type="spellEnd"/>
+      <w:r>
+        <w:rPr>
+          <w:rFonts w:ascii="Courier New" w:hAnsi="Courier New" w:cs="Courier New"/>
+          <w:color w:val="222222"/>
+          <w:shd w:val="clear" w:color="auto" w:fill="F9F9F9"/>
+        </w:rPr>
+        <w:t>/config/client ‘</w:t>
+      </w:r>
+      <w:proofErr w:type="gramStart"/>
+      <w:r>
+        <w:rPr>
+          <w:rFonts w:ascii="Courier New" w:hAnsi="Courier New" w:cs="Courier New"/>
+          <w:color w:val="222222"/>
+          <w:shd w:val="clear" w:color="auto" w:fill="F9F9F9"/>
+        </w:rPr>
+        <w:t>@{</w:t>
+      </w:r>
+      <w:proofErr w:type="spellStart"/>
+      <w:proofErr w:type="gramEnd"/>
+      <w:r>
+        <w:rPr>
+          <w:rFonts w:ascii="Courier New" w:hAnsi="Courier New" w:cs="Courier New"/>
+          <w:color w:val="222222"/>
+          <w:shd w:val="clear" w:color="auto" w:fill="F9F9F9"/>
+        </w:rPr>
+        <w:t>TrustedHosts</w:t>
+      </w:r>
+      <w:proofErr w:type="spellEnd"/>
+      <w:r>
+        <w:rPr>
+          <w:rFonts w:ascii="Courier New" w:hAnsi="Courier New" w:cs="Courier New"/>
+          <w:color w:val="222222"/>
+          <w:shd w:val="clear" w:color="auto" w:fill="F9F9F9"/>
+        </w:rPr>
+        <w:t>= «* »}’ </w:t>
       </w:r>
     </w:p>
     <w:p>
@@ -318,7 +365,9 @@
       </w:pPr>
       <w:r>
         <w:rPr>
-          <w:sz w:val="36"/>
+          <w:noProof/>
+          <w:sz w:val="36"/>
+          <w:lang w:eastAsia="fr-CH"/>
         </w:rPr>
         <w:drawing>
           <wp:inline distT="0" distB="0" distL="0" distR="0" wp14:anchorId="750E50C6" wp14:editId="1D4300FF">
@@ -403,6 +452,7 @@
           <w:shd w:val="clear" w:color="auto" w:fill="F9F9F9"/>
         </w:rPr>
       </w:pPr>
+      <w:bookmarkStart w:id="0" w:name="_GoBack"/>
       <w:r>
         <w:rPr>
           <w:rFonts w:ascii="Courier New" w:hAnsi="Courier New" w:cs="Courier New"/>
@@ -422,6 +472,7 @@
       </w:r>
       <w:proofErr w:type="spellEnd"/>
     </w:p>
+    <w:bookmarkEnd w:id="0"/>
     <w:p>
       <w:pPr>
         <w:rPr>
@@ -542,6 +593,7 @@
         <w:rPr>
           <w:sz w:val="36"/>
         </w:rPr>
+        <w:lastRenderedPageBreak/>
         <w:t xml:space="preserve">Bravo vous </w:t>
       </w:r>
       <w:r>
@@ -610,7 +662,6 @@
           <w:color w:val="222222"/>
           <w:shd w:val="clear" w:color="auto" w:fill="F9F9F9"/>
         </w:rPr>
-        <w:lastRenderedPageBreak/>
         <w:t>Invoke</w:t>
       </w:r>
       <w:proofErr w:type="spellEnd"/>
@@ -826,7 +877,9 @@
       </w:pPr>
       <w:r>
         <w:rPr>
-          <w:sz w:val="36"/>
+          <w:noProof/>
+          <w:sz w:val="36"/>
+          <w:lang w:eastAsia="fr-CH"/>
         </w:rPr>
         <w:drawing>
           <wp:inline distT="0" distB="0" distL="0" distR="0" wp14:anchorId="196D4F1D" wp14:editId="648BB76D">
@@ -1065,6 +1118,7 @@
         <w:rPr>
           <w:sz w:val="36"/>
         </w:rPr>
+        <w:lastRenderedPageBreak/>
         <w:t>e</w:t>
       </w:r>
       <w:r>

</xml_diff>